<commit_message>
Update Assignment 1 code and text
</commit_message>
<xml_diff>
--- a/Assignments/Assignment1-Ex1.docx
+++ b/Assignments/Assignment1-Ex1.docx
@@ -794,7 +794,19 @@
         <w:rPr>
           <w:rtl w:val="0"/>
         </w:rPr>
-        <w:t xml:space="preserve">So if we fix to a constant possible value one of our inputs, for example x1 to the value 0 we have:</w:t>
+        <w:t xml:space="preserve">So if we fix to a constant possible value one of our inputs, for example </w:t>
+      </w:r>
+      <m:oMath>
+        <m:r>
+          <w:rPr/>
+          <m:t xml:space="preserve">x1</m:t>
+        </m:r>
+      </m:oMath>
+      <w:r>
+        <w:rPr>
+          <w:rtl w:val="0"/>
+        </w:rPr>
+        <w:t xml:space="preserve"> to the value 0 we have:</w:t>
       </w:r>
     </w:p>
     <w:p>
@@ -2853,7 +2865,7 @@
             <w:sz w:val="26"/>
             <w:szCs w:val="26"/>
           </w:rPr>
-          <m:t xml:space="preserve">v2(n)=∑(w2i(n).yi(n))=w21.x1+w22.x2+b2+w23.(w11.x1+w12.x2+b1)</m:t>
+          <m:t xml:space="preserve">v2(n)=∑(w2i(n).yi(n))</m:t>
         </m:r>
       </m:oMath>
       <w:r>
@@ -2877,7 +2889,7 @@
           <w:szCs w:val="20"/>
           <w:rtl w:val="0"/>
         </w:rPr>
-        <w:t xml:space="preserve">   </w:t>
+        <w:t xml:space="preserve">    </w:t>
       </w:r>
       <m:oMath>
         <m:r>
@@ -2925,7 +2937,55 @@
             <w:sz w:val="26"/>
             <w:szCs w:val="26"/>
           </w:rPr>
-          <m:t xml:space="preserve">=2.5</m:t>
+          <m:t xml:space="preserve">=w21.x1+w22.x2+b2+w23.φ1(w11.x1+w12.x2+b1)</m:t>
+        </m:r>
+      </m:oMath>
+      <w:r>
+        <w:rPr>
+          <w:rtl w:val="0"/>
+        </w:rPr>
+      </w:r>
+    </w:p>
+    <w:p>
+      <w:pPr>
+        <w:ind w:firstLine="720"/>
+        <w:jc w:val="both"/>
+        <w:rPr>
+          <w:sz w:val="26"/>
+          <w:szCs w:val="26"/>
+        </w:rPr>
+      </w:pPr>
+      <m:oMath>
+        <m:r>
+          <w:rPr>
+            <w:sz w:val="26"/>
+            <w:szCs w:val="26"/>
+          </w:rPr>
+          <m:t xml:space="preserve">=0 + 0 -0.5 -2*.182</m:t>
+        </m:r>
+      </m:oMath>
+      <w:r>
+        <w:rPr>
+          <w:rtl w:val="0"/>
+        </w:rPr>
+      </w:r>
+    </w:p>
+    <w:p>
+      <w:pPr>
+        <w:ind w:firstLine="720"/>
+        <w:jc w:val="both"/>
+        <w:rPr>
+          <w:sz w:val="26"/>
+          <w:szCs w:val="26"/>
+        </w:rPr>
+      </w:pPr>
+      <m:oMath>
+        <m:r>
+          <w:rPr>
+            <w:sz w:val="26"/>
+            <w:szCs w:val="26"/>
+          </w:rPr>
+          <m:t xml:space="preserve">=0.864</m:t>
         </m:r>
       </m:oMath>
       <w:r>
@@ -3080,7 +3140,7 @@
                 <w:sz w:val="26"/>
                 <w:szCs w:val="26"/>
               </w:rPr>
-              <m:t xml:space="preserve">-(2.5)</m:t>
+              <m:t xml:space="preserve">-(-0.864)</m:t>
             </m:r>
           </m:sup>
         </m:sSup>
@@ -3089,7 +3149,7 @@
             <w:sz w:val="26"/>
             <w:szCs w:val="26"/>
           </w:rPr>
-          <m:t xml:space="preserve">)=0.924</m:t>
+          <m:t xml:space="preserve">)=0.297 </m:t>
         </m:r>
       </m:oMath>
       <w:r>
@@ -3145,7 +3205,37 @@
         <w:rPr>
           <w:rtl w:val="0"/>
         </w:rPr>
-        <w:t xml:space="preserve"> like it is shown in the NN’s truth table. Now for the backward step.</w:t>
+        <w:t xml:space="preserve"> like it is shown in the NN’s truth table. </w:t>
+      </w:r>
+    </w:p>
+    <w:p>
+      <w:pPr>
+        <w:jc w:val="both"/>
+        <w:rPr/>
+      </w:pPr>
+      <w:r>
+        <w:rPr>
+          <w:rtl w:val="0"/>
+        </w:rPr>
+      </w:r>
+    </w:p>
+    <w:p>
+      <w:pPr>
+        <w:jc w:val="both"/>
+        <w:rPr>
+          <w:b w:val="1"/>
+          <w:sz w:val="24"/>
+          <w:szCs w:val="24"/>
+        </w:rPr>
+      </w:pPr>
+      <w:r>
+        <w:rPr>
+          <w:b w:val="1"/>
+          <w:sz w:val="24"/>
+          <w:szCs w:val="24"/>
+          <w:rtl w:val="0"/>
+        </w:rPr>
+        <w:t xml:space="preserve">Now for the backward step.</w:t>
       </w:r>
     </w:p>
     <w:p>
@@ -3275,66 +3365,74 @@
     </w:p>
     <w:p>
       <w:pPr>
-        <w:jc w:val="both"/>
-        <w:rPr/>
-      </w:pPr>
-      <w:r>
-        <w:rPr>
-          <w:rtl w:val="0"/>
-        </w:rPr>
-        <w:t xml:space="preserve">First we calculate partial derivatives for the output layer regarding weights:</w:t>
-      </w:r>
-    </w:p>
-    <w:p>
-      <w:pPr>
-        <w:jc w:val="both"/>
-        <w:rPr/>
-      </w:pPr>
-      <w:r>
-        <w:rPr>
-          <w:rtl w:val="0"/>
-        </w:rPr>
-      </w:r>
-    </w:p>
-    <w:p>
-      <w:pPr>
-        <w:jc w:val="both"/>
-        <w:rPr>
-          <w:sz w:val="26"/>
-          <w:szCs w:val="26"/>
-        </w:rPr>
-      </w:pPr>
-      <m:oMath>
-        <m:r>
-          <w:rPr>
-            <w:sz w:val="26"/>
-            <w:szCs w:val="26"/>
-          </w:rPr>
-          <m:t xml:space="preserve">w23-&gt;∂ε(n)/∂w23(n)=-(0-0.924)✕(1✕0.924✕[1-0.924])✕0.182=0.12</m:t>
-        </m:r>
-      </m:oMath>
-      <w:r>
-        <w:rPr>
-          <w:rtl w:val="0"/>
-        </w:rPr>
-      </w:r>
-    </w:p>
-    <w:p>
-      <w:pPr>
         <w:ind w:left="0" w:firstLine="0"/>
         <w:jc w:val="both"/>
-        <w:rPr>
-          <w:sz w:val="26"/>
-          <w:szCs w:val="26"/>
-        </w:rPr>
-      </w:pPr>
-      <m:oMath>
-        <m:r>
-          <w:rPr>
-            <w:sz w:val="26"/>
-            <w:szCs w:val="26"/>
-          </w:rPr>
-          <m:t xml:space="preserve">w21-&gt;∂ε(n)/∂w21(n)=-(0-0.924)✕(1✕0.924✕[1-0.924])✕0=0</m:t>
+        <w:rPr/>
+      </w:pPr>
+      <w:r>
+        <w:rPr>
+          <w:b w:val="1"/>
+          <w:rtl w:val="0"/>
+        </w:rPr>
+        <w:t xml:space="preserve">Calculate partial derivatives </w:t>
+      </w:r>
+      <w:r>
+        <w:rPr>
+          <w:rtl w:val="0"/>
+        </w:rPr>
+        <w:t xml:space="preserve">for the output layer regarding weights:</w:t>
+      </w:r>
+    </w:p>
+    <w:p>
+      <w:pPr>
+        <w:jc w:val="both"/>
+        <w:rPr/>
+      </w:pPr>
+      <w:r>
+        <w:rPr>
+          <w:rtl w:val="0"/>
+        </w:rPr>
+      </w:r>
+    </w:p>
+    <w:p>
+      <w:pPr>
+        <w:jc w:val="both"/>
+        <w:rPr>
+          <w:sz w:val="26"/>
+          <w:szCs w:val="26"/>
+        </w:rPr>
+      </w:pPr>
+      <m:oMath>
+        <m:r>
+          <w:rPr>
+            <w:sz w:val="26"/>
+            <w:szCs w:val="26"/>
+          </w:rPr>
+          <m:t xml:space="preserve">∂ε(n)/∂w23(n)=-(0-0.297)✕(1✕0.297✕[1-0.297])✕0.182=-0.011</m:t>
+        </m:r>
+      </m:oMath>
+      <w:r>
+        <w:rPr>
+          <w:rtl w:val="0"/>
+        </w:rPr>
+      </w:r>
+    </w:p>
+    <w:p>
+      <w:pPr>
+        <w:ind w:left="0" w:firstLine="0"/>
+        <w:jc w:val="both"/>
+        <w:rPr>
+          <w:sz w:val="26"/>
+          <w:szCs w:val="26"/>
+        </w:rPr>
+      </w:pPr>
+      <m:oMath>
+        <m:r>
+          <w:rPr>
+            <w:sz w:val="26"/>
+            <w:szCs w:val="26"/>
+          </w:rPr>
+          <m:t xml:space="preserve">∂ε(n)/∂w21(n)=-(0-0.297)✕(1✕0.297✕[1-0.297])✕0=0</m:t>
         </m:r>
       </m:oMath>
       <w:r>
@@ -3373,36 +3471,68 @@
             <w:sz w:val="26"/>
             <w:szCs w:val="26"/>
           </w:rPr>
-          <m:t xml:space="preserve">w22-&gt;∂ε(n)/∂w22(n)=∂ε(n)/∂w21(n)=0</m:t>
-        </m:r>
-      </m:oMath>
-      <w:r>
-        <w:rPr>
-          <w:rtl w:val="0"/>
-        </w:rPr>
-      </w:r>
-    </w:p>
-    <w:p>
-      <w:pPr>
-        <w:jc w:val="both"/>
-        <w:rPr>
-          <w:sz w:val="26"/>
-          <w:szCs w:val="26"/>
-        </w:rPr>
-      </w:pPr>
-      <w:r>
-        <w:rPr>
-          <w:rtl w:val="0"/>
-        </w:rPr>
-      </w:r>
-    </w:p>
-    <w:p>
-      <w:pPr>
-        <w:jc w:val="both"/>
-        <w:rPr/>
-      </w:pPr>
-      <w:r>
-        <w:rPr>
+          <m:t xml:space="preserve">∂ε(n)/∂w22(n)=-(0-0.297)✕(1✕0.297✕[1-0.297])✕0=0</m:t>
+        </m:r>
+      </m:oMath>
+      <w:r>
+        <w:rPr>
+          <w:rtl w:val="0"/>
+        </w:rPr>
+      </w:r>
+    </w:p>
+    <w:p>
+      <w:pPr>
+        <w:jc w:val="both"/>
+        <w:rPr>
+          <w:sz w:val="26"/>
+          <w:szCs w:val="26"/>
+        </w:rPr>
+      </w:pPr>
+      <w:r>
+        <w:rPr>
+          <w:rtl w:val="0"/>
+        </w:rPr>
+      </w:r>
+    </w:p>
+    <w:p>
+      <w:pPr>
+        <w:jc w:val="both"/>
+        <w:rPr>
+          <w:sz w:val="26"/>
+          <w:szCs w:val="26"/>
+        </w:rPr>
+      </w:pPr>
+      <w:r>
+        <w:rPr>
+          <w:rtl w:val="0"/>
+        </w:rPr>
+      </w:r>
+    </w:p>
+    <w:p>
+      <w:pPr>
+        <w:jc w:val="both"/>
+        <w:rPr>
+          <w:sz w:val="26"/>
+          <w:szCs w:val="26"/>
+        </w:rPr>
+      </w:pPr>
+      <w:r>
+        <w:rPr>
+          <w:rtl w:val="0"/>
+        </w:rPr>
+      </w:r>
+    </w:p>
+    <w:p>
+      <w:pPr>
+        <w:ind w:left="0" w:firstLine="0"/>
+        <w:jc w:val="both"/>
+        <w:rPr>
+          <w:b w:val="1"/>
+        </w:rPr>
+      </w:pPr>
+      <w:r>
+        <w:rPr>
+          <w:b w:val="1"/>
           <w:rtl w:val="0"/>
         </w:rPr>
         <w:t xml:space="preserve">And regarding the bias:</w:t>
@@ -3473,39 +3603,52 @@
             <w:sz w:val="26"/>
             <w:szCs w:val="26"/>
           </w:rPr>
-          <m:t xml:space="preserve">b2=-(0-0.924)✕0.07✕1=0.065</m:t>
-        </m:r>
-      </m:oMath>
-      <w:r>
-        <w:rPr>
-          <w:rtl w:val="0"/>
-        </w:rPr>
-      </w:r>
-    </w:p>
-    <w:p>
-      <w:pPr>
-        <w:jc w:val="both"/>
-        <w:rPr>
-          <w:sz w:val="26"/>
-          <w:szCs w:val="26"/>
-        </w:rPr>
-      </w:pPr>
-      <w:r>
-        <w:rPr>
-          <w:rtl w:val="0"/>
-        </w:rPr>
-      </w:r>
-    </w:p>
-    <w:p>
-      <w:pPr>
-        <w:jc w:val="both"/>
-        <w:rPr/>
-      </w:pPr>
-      <w:r>
-        <w:rPr>
-          <w:rtl w:val="0"/>
-        </w:rPr>
-        <w:t xml:space="preserve">Now for the partial derivatives for the hidden layer regarding weights:</w:t>
+          <m:t xml:space="preserve">∂ε(n)/∂b2(n)=-(0-0.297)✕0.209✕1=0.062</m:t>
+        </m:r>
+      </m:oMath>
+      <w:r>
+        <w:rPr>
+          <w:rtl w:val="0"/>
+        </w:rPr>
+      </w:r>
+    </w:p>
+    <w:p>
+      <w:pPr>
+        <w:jc w:val="both"/>
+        <w:rPr>
+          <w:sz w:val="26"/>
+          <w:szCs w:val="26"/>
+        </w:rPr>
+      </w:pPr>
+      <w:r>
+        <w:rPr>
+          <w:rtl w:val="0"/>
+        </w:rPr>
+      </w:r>
+    </w:p>
+    <w:p>
+      <w:pPr>
+        <w:jc w:val="both"/>
+        <w:rPr/>
+      </w:pPr>
+      <w:r>
+        <w:rPr>
+          <w:rtl w:val="0"/>
+        </w:rPr>
+        <w:t xml:space="preserve">Now for </w:t>
+      </w:r>
+      <w:r>
+        <w:rPr>
+          <w:b w:val="1"/>
+          <w:rtl w:val="0"/>
+        </w:rPr>
+        <w:t xml:space="preserve"> the hidden layer</w:t>
+      </w:r>
+      <w:r>
+        <w:rPr>
+          <w:rtl w:val="0"/>
+        </w:rPr>
+        <w:t xml:space="preserve"> regarding weights, we need to calculate the local gradient:</w:t>
       </w:r>
     </w:p>
     <w:p>
@@ -3621,19 +3764,22 @@
             <w:sz w:val="26"/>
             <w:szCs w:val="26"/>
           </w:rPr>
-          <m:t xml:space="preserve">=(1✕0.182✕(1-0.182))✕(((0-0.924)✕0.07)✕(-2))</m:t>
-        </m:r>
-      </m:oMath>
-      <w:r>
-        <w:rPr>
-          <w:rtl w:val="0"/>
-        </w:rPr>
-      </w:r>
-    </w:p>
-    <w:p>
-      <w:pPr>
-        <w:jc w:val="both"/>
-        <w:rPr/>
+          <m:t xml:space="preserve">=(1✕0.182✕(1-0.182))✕(((0-0.297)✕0.209)✕(-2))</m:t>
+        </m:r>
+      </m:oMath>
+      <w:r>
+        <w:rPr>
+          <w:rtl w:val="0"/>
+        </w:rPr>
+      </w:r>
+    </w:p>
+    <w:p>
+      <w:pPr>
+        <w:jc w:val="both"/>
+        <w:rPr>
+          <w:sz w:val="26"/>
+          <w:szCs w:val="26"/>
+        </w:rPr>
       </w:pPr>
       <w:r>
         <w:rPr>
@@ -3649,124 +3795,167 @@
             <w:sz w:val="26"/>
             <w:szCs w:val="26"/>
           </w:rPr>
-          <m:t xml:space="preserve">=0.149✕(-0.065✕(-2))=0.0194</m:t>
-        </m:r>
-      </m:oMath>
-      <w:r>
-        <w:rPr>
-          <w:rtl w:val="0"/>
-        </w:rPr>
-      </w:r>
-    </w:p>
-    <w:p>
-      <w:pPr>
-        <w:jc w:val="both"/>
-        <w:rPr/>
-      </w:pPr>
-      <w:r>
-        <w:rPr>
-          <w:rtl w:val="0"/>
-        </w:rPr>
-      </w:r>
-    </w:p>
-    <w:p>
-      <w:pPr>
-        <w:jc w:val="both"/>
-        <w:rPr>
-          <w:sz w:val="26"/>
-          <w:szCs w:val="26"/>
-        </w:rPr>
-      </w:pPr>
-      <m:oMath>
-        <m:r>
-          <w:rPr>
-            <w:sz w:val="26"/>
-            <w:szCs w:val="26"/>
-          </w:rPr>
-          <m:t xml:space="preserve">w11-&gt;δ1(n).x1=0.0194✕0=0</m:t>
-        </m:r>
-      </m:oMath>
-      <w:r>
-        <w:rPr>
-          <w:rtl w:val="0"/>
-        </w:rPr>
-      </w:r>
-    </w:p>
-    <w:p>
-      <w:pPr>
-        <w:jc w:val="both"/>
-        <w:rPr>
-          <w:sz w:val="26"/>
-          <w:szCs w:val="26"/>
-        </w:rPr>
-      </w:pPr>
-      <m:oMath>
-        <m:r>
-          <w:rPr>
-            <w:sz w:val="26"/>
-            <w:szCs w:val="26"/>
-          </w:rPr>
-          <m:t xml:space="preserve">w12-&gt;δ1(n).x2=0</m:t>
-        </m:r>
-      </m:oMath>
-      <w:r>
-        <w:rPr>
-          <w:rtl w:val="0"/>
-        </w:rPr>
-      </w:r>
-    </w:p>
-    <w:p>
-      <w:pPr>
-        <w:jc w:val="both"/>
-        <w:rPr>
-          <w:sz w:val="26"/>
-          <w:szCs w:val="26"/>
-        </w:rPr>
-      </w:pPr>
-      <w:r>
-        <w:rPr>
-          <w:rtl w:val="0"/>
-        </w:rPr>
-      </w:r>
-    </w:p>
-    <w:p>
-      <w:pPr>
-        <w:jc w:val="both"/>
-        <w:rPr/>
-      </w:pPr>
-      <w:r>
-        <w:rPr>
-          <w:rtl w:val="0"/>
-        </w:rPr>
-        <w:t xml:space="preserve">And regarding the bias:</w:t>
-      </w:r>
-    </w:p>
-    <w:p>
-      <w:pPr>
-        <w:jc w:val="both"/>
-        <w:rPr/>
-      </w:pPr>
-      <m:oMath>
-        <m:r>
-          <w:rPr>
-            <w:sz w:val="26"/>
-            <w:szCs w:val="26"/>
-          </w:rPr>
-          <m:t xml:space="preserve">b1=-ej(n).φ'j(vi(n)).1=-(0-0.182)✕0.148876✕1=0.027</m:t>
-        </m:r>
-      </m:oMath>
-      <w:r>
-        <w:rPr>
-          <w:rtl w:val="0"/>
-        </w:rPr>
-      </w:r>
-    </w:p>
-    <w:p>
-      <w:pPr>
-        <w:jc w:val="both"/>
-        <w:rPr>
-          <w:sz w:val="26"/>
-          <w:szCs w:val="26"/>
+          <m:t xml:space="preserve">=0.149✕(-0.065✕(-2))=0.018</m:t>
+        </m:r>
+      </m:oMath>
+      <w:r>
+        <w:rPr>
+          <w:rtl w:val="0"/>
+        </w:rPr>
+      </w:r>
+    </w:p>
+    <w:p>
+      <w:pPr>
+        <w:jc w:val="both"/>
+        <w:rPr>
+          <w:sz w:val="26"/>
+          <w:szCs w:val="26"/>
+        </w:rPr>
+      </w:pPr>
+      <w:r>
+        <w:rPr>
+          <w:rtl w:val="0"/>
+        </w:rPr>
+      </w:r>
+    </w:p>
+    <w:p>
+      <w:pPr>
+        <w:jc w:val="both"/>
+        <w:rPr>
+          <w:b w:val="1"/>
+        </w:rPr>
+      </w:pPr>
+      <w:r>
+        <w:rPr>
+          <w:b w:val="1"/>
+          <w:rtl w:val="0"/>
+        </w:rPr>
+        <w:t xml:space="preserve">And regarding partial derivative of the hidden layer bias:</w:t>
+      </w:r>
+    </w:p>
+    <w:p>
+      <w:pPr>
+        <w:jc w:val="both"/>
+        <w:rPr>
+          <w:sz w:val="26"/>
+          <w:szCs w:val="26"/>
+        </w:rPr>
+      </w:pPr>
+      <w:r>
+        <w:rPr>
+          <w:rtl w:val="0"/>
+        </w:rPr>
+      </w:r>
+    </w:p>
+    <w:p>
+      <w:pPr>
+        <w:jc w:val="both"/>
+        <w:rPr>
+          <w:sz w:val="26"/>
+          <w:szCs w:val="26"/>
+        </w:rPr>
+      </w:pPr>
+      <m:oMath>
+        <m:r>
+          <w:rPr>
+            <w:sz w:val="26"/>
+            <w:szCs w:val="26"/>
+          </w:rPr>
+          <m:t xml:space="preserve">Δ</m:t>
+        </m:r>
+      </m:oMath>
+      <m:oMath>
+        <m:r>
+          <w:rPr>
+            <w:sz w:val="26"/>
+            <w:szCs w:val="26"/>
+          </w:rPr>
+          <m:t xml:space="preserve">bji(n) = </m:t>
+        </m:r>
+      </m:oMath>
+      <m:oMath>
+        <m:r>
+          <w:rPr>
+            <w:sz w:val="26"/>
+            <w:szCs w:val="26"/>
+          </w:rPr>
+          <m:t xml:space="preserve">η.δj(n)✕1</m:t>
+        </m:r>
+      </m:oMath>
+      <w:r>
+        <w:rPr>
+          <w:rtl w:val="0"/>
+        </w:rPr>
+      </w:r>
+    </w:p>
+    <w:p>
+      <w:pPr>
+        <w:jc w:val="both"/>
+        <w:rPr>
+          <w:sz w:val="26"/>
+          <w:szCs w:val="26"/>
+        </w:rPr>
+      </w:pPr>
+      <m:oMath>
+        <m:r>
+          <w:rPr>
+            <w:sz w:val="26"/>
+            <w:szCs w:val="26"/>
+          </w:rPr>
+          <m:t xml:space="preserve">Δ</m:t>
+        </m:r>
+      </m:oMath>
+      <m:oMath>
+        <m:r>
+          <w:rPr>
+            <w:sz w:val="26"/>
+            <w:szCs w:val="26"/>
+          </w:rPr>
+          <m:t xml:space="preserve">b1(n) = 0.1✕0.018✕1=0.0018 </m:t>
+        </m:r>
+      </m:oMath>
+      <w:r>
+        <w:rPr>
+          <w:rtl w:val="0"/>
+        </w:rPr>
+      </w:r>
+    </w:p>
+    <w:p>
+      <w:pPr>
+        <w:jc w:val="both"/>
+        <w:rPr>
+          <w:sz w:val="26"/>
+          <w:szCs w:val="26"/>
+        </w:rPr>
+      </w:pPr>
+      <w:r>
+        <w:rPr>
+          <w:rtl w:val="0"/>
+        </w:rPr>
+      </w:r>
+    </w:p>
+    <w:p>
+      <w:pPr>
+        <w:ind w:left="0" w:firstLine="0"/>
+        <w:jc w:val="both"/>
+        <w:rPr>
+          <w:b w:val="1"/>
+        </w:rPr>
+      </w:pPr>
+      <w:r>
+        <w:rPr>
+          <w:b w:val="1"/>
+          <w:rtl w:val="0"/>
+        </w:rPr>
+        <w:t xml:space="preserve">Updating weights/bias</w:t>
+      </w:r>
+    </w:p>
+    <w:p>
+      <w:pPr>
+        <w:ind w:left="0" w:firstLine="0"/>
+        <w:jc w:val="both"/>
+        <w:rPr>
+          <w:b w:val="1"/>
         </w:rPr>
       </w:pPr>
       <w:r>
@@ -3802,7 +3991,20 @@
         <w:rPr>
           <w:rtl w:val="0"/>
         </w:rPr>
-        <w:t xml:space="preserve"> we obtain the weights and biases for the next iteration with gradient descent:</w:t>
+        <w:t xml:space="preserve"> we obtain </w:t>
+      </w:r>
+      <w:r>
+        <w:rPr>
+          <w:b w:val="1"/>
+          <w:rtl w:val="0"/>
+        </w:rPr>
+        <w:t xml:space="preserve">the weights and biases for the next iteration</w:t>
+      </w:r>
+      <w:r>
+        <w:rPr>
+          <w:rtl w:val="0"/>
+        </w:rPr>
+        <w:t xml:space="preserve"> with gradient descent:</w:t>
       </w:r>
     </w:p>
     <w:p>
@@ -3882,18 +4084,30 @@
     <w:p>
       <w:pPr>
         <w:jc w:val="both"/>
-        <w:rPr>
-          <w:sz w:val="26"/>
-          <w:szCs w:val="26"/>
-        </w:rPr>
-      </w:pPr>
-      <m:oMath>
-        <m:r>
-          <w:rPr>
-            <w:sz w:val="26"/>
-            <w:szCs w:val="26"/>
-          </w:rPr>
-          <m:t xml:space="preserve">w23(n+1)=-2+(-0.1✕0.12)=-2.001</m:t>
+        <w:rPr/>
+      </w:pPr>
+      <w:r>
+        <w:rPr>
+          <w:rtl w:val="0"/>
+        </w:rPr>
+        <w:t xml:space="preserve">Output Layer:</w:t>
+      </w:r>
+    </w:p>
+    <w:p>
+      <w:pPr>
+        <w:jc w:val="both"/>
+        <w:rPr>
+          <w:sz w:val="26"/>
+          <w:szCs w:val="26"/>
+        </w:rPr>
+      </w:pPr>
+      <m:oMath>
+        <m:r>
+          <w:rPr>
+            <w:sz w:val="26"/>
+            <w:szCs w:val="26"/>
+          </w:rPr>
+          <m:t xml:space="preserve">w23(n+1)=-2+(-0.1✕-0.011)=-1.999</m:t>
         </m:r>
       </m:oMath>
       <w:r>
@@ -3939,99 +4153,125 @@
             <w:sz w:val="26"/>
             <w:szCs w:val="26"/>
           </w:rPr>
-          <m:t xml:space="preserve">w22(n+1)=w21(n+1)=1</m:t>
-        </m:r>
-      </m:oMath>
-      <w:r>
-        <w:rPr>
-          <w:rtl w:val="0"/>
-        </w:rPr>
-      </w:r>
-    </w:p>
-    <w:p>
-      <w:pPr>
-        <w:jc w:val="both"/>
-        <w:rPr>
-          <w:sz w:val="26"/>
-          <w:szCs w:val="26"/>
-        </w:rPr>
-      </w:pPr>
-      <m:oMath>
-        <m:r>
-          <w:rPr>
-            <w:sz w:val="26"/>
-            <w:szCs w:val="26"/>
-          </w:rPr>
-          <m:t xml:space="preserve">w11(n+1)=1+(0.1✕0.0194✕0)=1</m:t>
-        </m:r>
-      </m:oMath>
-      <w:r>
-        <w:rPr>
-          <w:rtl w:val="0"/>
-        </w:rPr>
-      </w:r>
-    </w:p>
-    <w:p>
-      <w:pPr>
-        <w:jc w:val="both"/>
-        <w:rPr>
-          <w:sz w:val="26"/>
-          <w:szCs w:val="26"/>
-        </w:rPr>
-      </w:pPr>
-      <m:oMath>
-        <m:r>
-          <w:rPr>
-            <w:sz w:val="26"/>
-            <w:szCs w:val="26"/>
-          </w:rPr>
-          <m:t xml:space="preserve">w12(n+1)=w11(n+1) = 1</m:t>
-        </m:r>
-      </m:oMath>
-      <w:r>
-        <w:rPr>
-          <w:rtl w:val="0"/>
-        </w:rPr>
-      </w:r>
-    </w:p>
-    <w:p>
-      <w:pPr>
-        <w:jc w:val="both"/>
-        <w:rPr>
-          <w:sz w:val="26"/>
-          <w:szCs w:val="26"/>
-        </w:rPr>
-      </w:pPr>
-      <m:oMath>
-        <m:r>
-          <w:rPr>
-            <w:sz w:val="26"/>
-            <w:szCs w:val="26"/>
-          </w:rPr>
-          <m:t xml:space="preserve">b2(n+1)=-2+(-0.1✕0.065)=-2.0065</m:t>
-        </m:r>
-      </m:oMath>
-      <w:r>
-        <w:rPr>
-          <w:rtl w:val="0"/>
-        </w:rPr>
-      </w:r>
-    </w:p>
-    <w:p>
-      <w:pPr>
-        <w:jc w:val="both"/>
-        <w:rPr>
-          <w:sz w:val="26"/>
-          <w:szCs w:val="26"/>
-        </w:rPr>
-      </w:pPr>
-      <m:oMath>
-        <m:r>
-          <w:rPr>
-            <w:sz w:val="26"/>
-            <w:szCs w:val="26"/>
-          </w:rPr>
-          <m:t xml:space="preserve">b1(n+1)=-1.5+(-0.1✕0.027)=-1.5027</m:t>
+          <m:t xml:space="preserve">w22(n+1)=1+(-0.1✕0)=1</m:t>
+        </m:r>
+      </m:oMath>
+      <w:r>
+        <w:rPr>
+          <w:rtl w:val="0"/>
+        </w:rPr>
+      </w:r>
+    </w:p>
+    <w:p>
+      <w:pPr>
+        <w:jc w:val="both"/>
+        <w:rPr>
+          <w:sz w:val="26"/>
+          <w:szCs w:val="26"/>
+        </w:rPr>
+      </w:pPr>
+      <m:oMath>
+        <m:r>
+          <w:rPr>
+            <w:sz w:val="26"/>
+            <w:szCs w:val="26"/>
+          </w:rPr>
+          <m:t xml:space="preserve">b2(n+1)=-2+(-0.1✕0.062)=-2.0062</m:t>
+        </m:r>
+      </m:oMath>
+      <w:r>
+        <w:rPr>
+          <w:rtl w:val="0"/>
+        </w:rPr>
+      </w:r>
+    </w:p>
+    <w:p>
+      <w:pPr>
+        <w:jc w:val="both"/>
+        <w:rPr>
+          <w:sz w:val="26"/>
+          <w:szCs w:val="26"/>
+        </w:rPr>
+      </w:pPr>
+      <w:r>
+        <w:rPr>
+          <w:rtl w:val="0"/>
+        </w:rPr>
+      </w:r>
+    </w:p>
+    <w:p>
+      <w:pPr>
+        <w:jc w:val="both"/>
+        <w:rPr/>
+      </w:pPr>
+      <w:r>
+        <w:rPr>
+          <w:rtl w:val="0"/>
+        </w:rPr>
+        <w:t xml:space="preserve">Hidden Layer:</w:t>
+      </w:r>
+    </w:p>
+    <w:p>
+      <w:pPr>
+        <w:jc w:val="both"/>
+        <w:rPr>
+          <w:sz w:val="26"/>
+          <w:szCs w:val="26"/>
+        </w:rPr>
+      </w:pPr>
+      <m:oMath>
+        <m:r>
+          <w:rPr>
+            <w:sz w:val="26"/>
+            <w:szCs w:val="26"/>
+          </w:rPr>
+          <m:t xml:space="preserve">w11(n+1)=1+(0.1✕0.018✕0)=1</m:t>
+        </m:r>
+      </m:oMath>
+      <w:r>
+        <w:rPr>
+          <w:rtl w:val="0"/>
+        </w:rPr>
+      </w:r>
+    </w:p>
+    <w:p>
+      <w:pPr>
+        <w:jc w:val="both"/>
+        <w:rPr>
+          <w:sz w:val="26"/>
+          <w:szCs w:val="26"/>
+        </w:rPr>
+      </w:pPr>
+      <m:oMath>
+        <m:r>
+          <w:rPr>
+            <w:sz w:val="26"/>
+            <w:szCs w:val="26"/>
+          </w:rPr>
+          <m:t xml:space="preserve">w12(n+1)=1+(0.1✕0.018✕0) = 1</m:t>
+        </m:r>
+      </m:oMath>
+      <w:r>
+        <w:rPr>
+          <w:rtl w:val="0"/>
+        </w:rPr>
+      </w:r>
+    </w:p>
+    <w:p>
+      <w:pPr>
+        <w:jc w:val="both"/>
+        <w:rPr>
+          <w:sz w:val="26"/>
+          <w:szCs w:val="26"/>
+        </w:rPr>
+      </w:pPr>
+      <m:oMath>
+        <m:r>
+          <w:rPr>
+            <w:sz w:val="26"/>
+            <w:szCs w:val="26"/>
+          </w:rPr>
+          <m:t xml:space="preserve">b1(n+1)=-1.5+(-0.1✕0.0018)=-1.50018</m:t>
         </m:r>
       </m:oMath>
       <w:r>
@@ -4042,20 +4282,6 @@
         </w:rPr>
         <w:t xml:space="preserve"> </w:t>
       </w:r>
-      <w:r>
-        <w:rPr>
-          <w:rtl w:val="0"/>
-        </w:rPr>
-      </w:r>
-    </w:p>
-    <w:p>
-      <w:pPr>
-        <w:jc w:val="both"/>
-        <w:rPr>
-          <w:sz w:val="26"/>
-          <w:szCs w:val="26"/>
-        </w:rPr>
-      </w:pPr>
       <w:r>
         <w:rPr>
           <w:rtl w:val="0"/>

</xml_diff>